<commit_message>
Modificaciones menores en práctica máquina de café
Signed-off-by: gui10927 <guillermo.rubio.gomez@ipa-extern.fraunhofer.de>
</commit_message>
<xml_diff>
--- a/Practica Maquina de cafe/ExplicacionPractica.docx
+++ b/Practica Maquina de cafe/ExplicacionPractica.docx
@@ -1,6 +1,6 @@
 
 <file path=word/document.xml><?xml version="1.0" encoding="utf-8"?>
-<w:document xmlns:wpc="http://schemas.microsoft.com/office/word/2010/wordprocessingCanvas" xmlns:cx="http://schemas.microsoft.com/office/drawing/2014/chartex" xmlns:cx1="http://schemas.microsoft.com/office/drawing/2015/9/8/chartex" xmlns:cx2="http://schemas.microsoft.com/office/drawing/2015/10/21/chartex" xmlns:cx3="http://schemas.microsoft.com/office/drawing/2016/5/9/chartex" xmlns:cx4="http://schemas.microsoft.com/office/drawing/2016/5/10/chartex" xmlns:cx5="http://schemas.microsoft.com/office/drawing/2016/5/11/chartex" xmlns:cx6="http://schemas.microsoft.com/office/drawing/2016/5/12/chartex" xmlns:cx7="http://schemas.microsoft.com/office/drawing/2016/5/13/chartex" xmlns:cx8="http://schemas.microsoft.com/office/drawing/2016/5/14/chartex" xmlns:mc="http://schemas.openxmlformats.org/markup-compatibility/2006" xmlns:aink="http://schemas.microsoft.com/office/drawing/2016/ink" xmlns:am3d="http://schemas.microsoft.com/office/drawing/2017/model3d" xmlns:o="urn:schemas-microsoft-com:office:office" xmlns:r="http://schemas.openxmlformats.org/officeDocument/2006/relationships" xmlns:m="http://schemas.openxmlformats.org/officeDocument/2006/math" xmlns:v="urn:schemas-microsoft-com:vml" xmlns:wp14="http://schemas.microsoft.com/office/word/2010/wordprocessingDrawing" xmlns:wp="http://schemas.openxmlformats.org/drawingml/2006/wordprocessingDrawing" xmlns:w10="urn:schemas-microsoft-com:office:word" xmlns:w="http://schemas.openxmlformats.org/wordprocessingml/2006/main" xmlns:w14="http://schemas.microsoft.com/office/word/2010/wordml" xmlns:w15="http://schemas.microsoft.com/office/word/2012/wordml" xmlns:w16cid="http://schemas.microsoft.com/office/word/2016/wordml/cid" xmlns:w16se="http://schemas.microsoft.com/office/word/2015/wordml/symex" xmlns:wpg="http://schemas.microsoft.com/office/word/2010/wordprocessingGroup" xmlns:wpi="http://schemas.microsoft.com/office/word/2010/wordprocessingInk" xmlns:wne="http://schemas.microsoft.com/office/word/2006/wordml" xmlns:wps="http://schemas.microsoft.com/office/word/2010/wordprocessingShape" mc:Ignorable="w14 w15 w16se w16cid wp14">
+<w:document xmlns:wpc="http://schemas.microsoft.com/office/word/2010/wordprocessingCanvas" xmlns:cx="http://schemas.microsoft.com/office/drawing/2014/chartex" xmlns:cx1="http://schemas.microsoft.com/office/drawing/2015/9/8/chartex" xmlns:mc="http://schemas.openxmlformats.org/markup-compatibility/2006" xmlns:o="urn:schemas-microsoft-com:office:office" xmlns:r="http://schemas.openxmlformats.org/officeDocument/2006/relationships" xmlns:m="http://schemas.openxmlformats.org/officeDocument/2006/math" xmlns:v="urn:schemas-microsoft-com:vml" xmlns:wp14="http://schemas.microsoft.com/office/word/2010/wordprocessingDrawing" xmlns:wp="http://schemas.openxmlformats.org/drawingml/2006/wordprocessingDrawing" xmlns:w10="urn:schemas-microsoft-com:office:word" xmlns:w="http://schemas.openxmlformats.org/wordprocessingml/2006/main" xmlns:w14="http://schemas.microsoft.com/office/word/2010/wordml" xmlns:w15="http://schemas.microsoft.com/office/word/2012/wordml" xmlns:w16se="http://schemas.microsoft.com/office/word/2015/wordml/symex" xmlns:wpg="http://schemas.microsoft.com/office/word/2010/wordprocessingGroup" xmlns:wpi="http://schemas.microsoft.com/office/word/2010/wordprocessingInk" xmlns:wne="http://schemas.microsoft.com/office/word/2006/wordml" xmlns:wps="http://schemas.microsoft.com/office/word/2010/wordprocessingShape" mc:Ignorable="w14 w15 w16se wp14">
   <w:body>
     <w:p>
       <w:r>
@@ -33,7 +33,7 @@
     </w:p>
     <w:p>
       <w:pPr>
-        <w:pStyle w:val="Prrafodelista"/>
+        <w:pStyle w:val="ListParagraph"/>
         <w:numPr>
           <w:ilvl w:val="0"/>
           <w:numId w:val="1"/>
@@ -50,10 +50,17 @@
         </w:rPr>
         <w:t>Comunicación con el usuario</w:t>
       </w:r>
-    </w:p>
-    <w:p>
-      <w:pPr>
-        <w:pStyle w:val="Prrafodelista"/>
+      <w:r>
+        <w:rPr>
+          <w:b/>
+          <w:bCs/>
+        </w:rPr>
+        <w:t xml:space="preserve"> (Usuario -&gt; Controlador)</w:t>
+      </w:r>
+    </w:p>
+    <w:p>
+      <w:pPr>
+        <w:pStyle w:val="ListParagraph"/>
         <w:numPr>
           <w:ilvl w:val="1"/>
           <w:numId w:val="2"/>
@@ -77,7 +84,7 @@
     </w:p>
     <w:p>
       <w:pPr>
-        <w:pStyle w:val="Prrafodelista"/>
+        <w:pStyle w:val="ListParagraph"/>
         <w:numPr>
           <w:ilvl w:val="1"/>
           <w:numId w:val="2"/>
@@ -98,7 +105,7 @@
     </w:p>
     <w:p>
       <w:pPr>
-        <w:pStyle w:val="Prrafodelista"/>
+        <w:pStyle w:val="ListParagraph"/>
         <w:numPr>
           <w:ilvl w:val="1"/>
           <w:numId w:val="2"/>
@@ -116,7 +123,7 @@
     </w:p>
     <w:p>
       <w:pPr>
-        <w:pStyle w:val="Prrafodelista"/>
+        <w:pStyle w:val="ListParagraph"/>
         <w:numPr>
           <w:ilvl w:val="1"/>
           <w:numId w:val="2"/>
@@ -134,7 +141,7 @@
     </w:p>
     <w:p>
       <w:pPr>
-        <w:pStyle w:val="Prrafodelista"/>
+        <w:pStyle w:val="ListParagraph"/>
         <w:numPr>
           <w:ilvl w:val="0"/>
           <w:numId w:val="1"/>
@@ -149,12 +156,19 @@
           <w:b/>
           <w:bCs/>
         </w:rPr>
-        <w:t>Sensores internos de disponibilidad</w:t>
-      </w:r>
-    </w:p>
-    <w:p>
-      <w:pPr>
-        <w:pStyle w:val="Prrafodelista"/>
+        <w:t>Sensores internos</w:t>
+      </w:r>
+      <w:r>
+        <w:rPr>
+          <w:b/>
+          <w:bCs/>
+        </w:rPr>
+        <w:t xml:space="preserve"> (Máquina -&gt; Controlador)</w:t>
+      </w:r>
+    </w:p>
+    <w:p>
+      <w:pPr>
+        <w:pStyle w:val="ListParagraph"/>
         <w:numPr>
           <w:ilvl w:val="1"/>
           <w:numId w:val="1"/>
@@ -170,7 +184,7 @@
     </w:p>
     <w:p>
       <w:pPr>
-        <w:pStyle w:val="Prrafodelista"/>
+        <w:pStyle w:val="ListParagraph"/>
         <w:numPr>
           <w:ilvl w:val="1"/>
           <w:numId w:val="1"/>
@@ -189,7 +203,7 @@
     </w:p>
     <w:p>
       <w:pPr>
-        <w:pStyle w:val="Prrafodelista"/>
+        <w:pStyle w:val="ListParagraph"/>
         <w:numPr>
           <w:ilvl w:val="1"/>
           <w:numId w:val="1"/>
@@ -208,7 +222,7 @@
     </w:p>
     <w:p>
       <w:pPr>
-        <w:pStyle w:val="Prrafodelista"/>
+        <w:pStyle w:val="ListParagraph"/>
         <w:numPr>
           <w:ilvl w:val="1"/>
           <w:numId w:val="1"/>
@@ -227,7 +241,7 @@
     </w:p>
     <w:p>
       <w:pPr>
-        <w:pStyle w:val="Prrafodelista"/>
+        <w:pStyle w:val="ListParagraph"/>
         <w:numPr>
           <w:ilvl w:val="1"/>
           <w:numId w:val="1"/>
@@ -238,484 +252,500 @@
         </w:rPr>
       </w:pPr>
       <w:r>
-        <w:t>Sensores de falta de ingredien</w:t>
+        <w:t>Sensores de falta de ingredientes (</w:t>
+      </w:r>
+      <w:r>
+        <w:t>x6)</w:t>
+      </w:r>
+      <w:r>
+        <w:t>.</w:t>
+      </w:r>
+    </w:p>
+    <w:p>
+      <w:pPr>
+        <w:pStyle w:val="ListParagraph"/>
+        <w:numPr>
+          <w:ilvl w:val="1"/>
+          <w:numId w:val="1"/>
+        </w:numPr>
+      </w:pPr>
+      <w:r>
+        <w:t>Sensor de temperatura alcanzada</w:t>
+      </w:r>
+    </w:p>
+    <w:p>
+      <w:pPr>
+        <w:pStyle w:val="ListParagraph"/>
+        <w:numPr>
+          <w:ilvl w:val="0"/>
+          <w:numId w:val="1"/>
+        </w:numPr>
+        <w:rPr>
+          <w:b/>
+          <w:bCs/>
+        </w:rPr>
+      </w:pPr>
+      <w:r>
+        <w:rPr>
+          <w:b/>
+          <w:bCs/>
+        </w:rPr>
+        <w:t>Monedero</w:t>
+      </w:r>
+      <w:r>
+        <w:rPr>
+          <w:b/>
+          <w:bCs/>
+        </w:rPr>
+        <w:t xml:space="preserve"> (Monedero -&gt; Controlador)</w:t>
+      </w:r>
+    </w:p>
+    <w:p>
+      <w:pPr>
+        <w:pStyle w:val="ListParagraph"/>
+        <w:numPr>
+          <w:ilvl w:val="1"/>
+          <w:numId w:val="1"/>
+        </w:numPr>
+      </w:pPr>
+      <w:r>
+        <w:t xml:space="preserve">Información de </w:t>
+      </w:r>
+      <w:r>
+        <w:t>dinero disponible (int16)</w:t>
+      </w:r>
+      <w:r>
+        <w:t>.</w:t>
+      </w:r>
+    </w:p>
+    <w:p>
+      <w:pPr>
+        <w:pStyle w:val="ListParagraph"/>
+        <w:numPr>
+          <w:ilvl w:val="1"/>
+          <w:numId w:val="1"/>
+        </w:numPr>
+      </w:pPr>
+      <w:r>
+        <w:t>No hay cambio suficiente (</w:t>
+      </w:r>
+      <w:proofErr w:type="spellStart"/>
+      <w:r>
+        <w:t>bool</w:t>
+      </w:r>
+      <w:proofErr w:type="spellEnd"/>
+      <w:r>
+        <w:t>).</w:t>
+      </w:r>
+    </w:p>
+    <w:p>
+      <w:pPr>
+        <w:rPr>
+          <w:u w:val="single"/>
+        </w:rPr>
+      </w:pPr>
+      <w:r>
+        <w:rPr>
+          <w:u w:val="single"/>
+        </w:rPr>
+        <w:t>Salidas del controlador</w:t>
+      </w:r>
+    </w:p>
+    <w:p>
+      <w:pPr>
+        <w:pStyle w:val="ListParagraph"/>
+        <w:numPr>
+          <w:ilvl w:val="0"/>
+          <w:numId w:val="3"/>
+        </w:numPr>
+        <w:rPr>
+          <w:b/>
+          <w:bCs/>
+        </w:rPr>
+      </w:pPr>
+      <w:r>
+        <w:rPr>
+          <w:b/>
+          <w:bCs/>
+        </w:rPr>
+        <w:t>Ingredientes</w:t>
+      </w:r>
+      <w:r>
+        <w:rPr>
+          <w:b/>
+          <w:bCs/>
+        </w:rPr>
+        <w:t xml:space="preserve"> (Controlador -&gt; Maquina)</w:t>
+      </w:r>
+    </w:p>
+    <w:p>
+      <w:pPr>
+        <w:pStyle w:val="ListParagraph"/>
+        <w:numPr>
+          <w:ilvl w:val="1"/>
+          <w:numId w:val="3"/>
+        </w:numPr>
+      </w:pPr>
+      <w:r>
+        <w:t>Dispensador de vaso</w:t>
+      </w:r>
+      <w:r>
+        <w:t xml:space="preserve"> (</w:t>
+      </w:r>
+      <w:proofErr w:type="spellStart"/>
+      <w:r>
+        <w:t>bool</w:t>
+      </w:r>
+      <w:proofErr w:type="spellEnd"/>
+      <w:r>
+        <w:t>)</w:t>
+      </w:r>
+    </w:p>
+    <w:p>
+      <w:pPr>
+        <w:pStyle w:val="ListParagraph"/>
+        <w:numPr>
+          <w:ilvl w:val="1"/>
+          <w:numId w:val="3"/>
+        </w:numPr>
+      </w:pPr>
+      <w:r>
+        <w:t>Dispensador de cucharillas</w:t>
+      </w:r>
+      <w:r>
+        <w:t xml:space="preserve"> (</w:t>
+      </w:r>
+      <w:proofErr w:type="spellStart"/>
+      <w:r>
+        <w:t>bool</w:t>
+      </w:r>
+      <w:proofErr w:type="spellEnd"/>
+      <w:r>
+        <w:t>)</w:t>
+      </w:r>
+    </w:p>
+    <w:p>
+      <w:pPr>
+        <w:pStyle w:val="ListParagraph"/>
+        <w:numPr>
+          <w:ilvl w:val="1"/>
+          <w:numId w:val="3"/>
+        </w:numPr>
+      </w:pPr>
+      <w:r>
+        <w:t>Dispensador de azúcar</w:t>
+      </w:r>
+      <w:r>
+        <w:t xml:space="preserve"> (</w:t>
+      </w:r>
+      <w:proofErr w:type="spellStart"/>
+      <w:r>
+        <w:t>bool</w:t>
+      </w:r>
+      <w:proofErr w:type="spellEnd"/>
+      <w:r>
+        <w:t>).</w:t>
+      </w:r>
+    </w:p>
+    <w:p>
+      <w:pPr>
+        <w:pStyle w:val="ListParagraph"/>
+        <w:numPr>
+          <w:ilvl w:val="1"/>
+          <w:numId w:val="3"/>
+        </w:numPr>
+      </w:pPr>
+      <w:r>
+        <w:t>Molinillo de granos de café</w:t>
+      </w:r>
+      <w:r>
+        <w:t xml:space="preserve"> (</w:t>
+      </w:r>
+      <w:proofErr w:type="spellStart"/>
+      <w:r>
+        <w:t>bool</w:t>
+      </w:r>
+      <w:proofErr w:type="spellEnd"/>
+      <w:r>
+        <w:t>)</w:t>
+      </w:r>
+    </w:p>
+    <w:p>
+      <w:pPr>
+        <w:pStyle w:val="ListParagraph"/>
+        <w:numPr>
+          <w:ilvl w:val="1"/>
+          <w:numId w:val="3"/>
+        </w:numPr>
+      </w:pPr>
+      <w:r>
+        <w:t>Bomba de agua</w:t>
+      </w:r>
+      <w:r>
+        <w:t xml:space="preserve"> (</w:t>
+      </w:r>
+      <w:proofErr w:type="spellStart"/>
+      <w:r>
+        <w:t>bool</w:t>
+      </w:r>
+      <w:proofErr w:type="spellEnd"/>
+      <w:r>
+        <w:t>)</w:t>
+      </w:r>
+    </w:p>
+    <w:p>
+      <w:pPr>
+        <w:pStyle w:val="ListParagraph"/>
+        <w:numPr>
+          <w:ilvl w:val="1"/>
+          <w:numId w:val="3"/>
+        </w:numPr>
+      </w:pPr>
+      <w:r>
+        <w:t>Calentador de agua</w:t>
+      </w:r>
+      <w:r>
+        <w:t xml:space="preserve"> (</w:t>
+      </w:r>
+      <w:proofErr w:type="spellStart"/>
+      <w:r>
+        <w:t>bool</w:t>
+      </w:r>
+      <w:proofErr w:type="spellEnd"/>
+      <w:r>
+        <w:t>)</w:t>
+      </w:r>
+    </w:p>
+    <w:p>
+      <w:pPr>
+        <w:pStyle w:val="ListParagraph"/>
+        <w:numPr>
+          <w:ilvl w:val="1"/>
+          <w:numId w:val="3"/>
+        </w:numPr>
+      </w:pPr>
+      <w:r>
+        <w:t>Dispensador de ingredientes (incluyendo granos de café y agua).</w:t>
+      </w:r>
+    </w:p>
+    <w:p>
+      <w:pPr>
+        <w:pStyle w:val="ListParagraph"/>
+        <w:ind w:left="1440"/>
+      </w:pPr>
+    </w:p>
+    <w:p>
+      <w:pPr>
+        <w:pStyle w:val="ListParagraph"/>
+        <w:numPr>
+          <w:ilvl w:val="0"/>
+          <w:numId w:val="3"/>
+        </w:numPr>
+        <w:rPr>
+          <w:b/>
+          <w:bCs/>
+        </w:rPr>
+      </w:pPr>
+      <w:r>
+        <w:rPr>
+          <w:b/>
+          <w:bCs/>
+        </w:rPr>
+        <w:t>Pantalla</w:t>
+      </w:r>
+      <w:r>
+        <w:rPr>
+          <w:b/>
+          <w:bCs/>
+        </w:rPr>
+        <w:t xml:space="preserve"> (Controlador -&gt; Pantalla)</w:t>
+      </w:r>
+    </w:p>
+    <w:p>
+      <w:pPr>
+        <w:pStyle w:val="ListParagraph"/>
+        <w:numPr>
+          <w:ilvl w:val="1"/>
+          <w:numId w:val="3"/>
+        </w:numPr>
+      </w:pPr>
+      <w:r>
+        <w:t>Mensaje a mostrar en la pantalla (</w:t>
+      </w:r>
+      <w:proofErr w:type="spellStart"/>
+      <w:r>
+        <w:t>string</w:t>
+      </w:r>
+      <w:proofErr w:type="spellEnd"/>
+      <w:r>
+        <w:t>).</w:t>
+      </w:r>
+    </w:p>
+    <w:p>
+      <w:pPr>
+        <w:pStyle w:val="ListParagraph"/>
+        <w:numPr>
+          <w:ilvl w:val="0"/>
+          <w:numId w:val="3"/>
+        </w:numPr>
+        <w:rPr>
+          <w:b/>
+          <w:bCs/>
+        </w:rPr>
+      </w:pPr>
+      <w:r>
+        <w:rPr>
+          <w:b/>
+          <w:bCs/>
+        </w:rPr>
+        <w:t>Monedero</w:t>
+      </w:r>
+    </w:p>
+    <w:p>
+      <w:pPr>
+        <w:pStyle w:val="ListParagraph"/>
+        <w:numPr>
+          <w:ilvl w:val="1"/>
+          <w:numId w:val="3"/>
+        </w:numPr>
+      </w:pPr>
+      <w:r>
+        <w:t>Cantidad de dinero a reembolsar (int16)</w:t>
+      </w:r>
+    </w:p>
+    <w:p>
+      <w:pPr>
+        <w:pStyle w:val="ListParagraph"/>
+        <w:numPr>
+          <w:ilvl w:val="1"/>
+          <w:numId w:val="3"/>
+        </w:numPr>
+      </w:pPr>
+      <w:r>
+        <w:t>Orden de reembolso (</w:t>
+      </w:r>
+      <w:proofErr w:type="spellStart"/>
+      <w:r>
+        <w:t>bool</w:t>
+      </w:r>
+      <w:proofErr w:type="spellEnd"/>
+      <w:r>
+        <w:t>)</w:t>
+      </w:r>
+    </w:p>
+    <w:p/>
+    <w:p>
+      <w:pPr>
+        <w:rPr>
+          <w:u w:val="single"/>
+        </w:rPr>
+      </w:pPr>
+      <w:r>
+        <w:rPr>
+          <w:u w:val="single"/>
+        </w:rPr>
+        <w:t>Pista inicial</w:t>
+      </w:r>
+    </w:p>
+    <w:p>
+      <w:r>
+        <w:t>De momento, olvidad el “preposicionamiento” que en este caso consistiría en el testeo inicial de los actuadores. Ya lo haréis, y para ello echarle imaginación porque es una parte que está bastante abierta.</w:t>
+      </w:r>
+    </w:p>
+    <w:p>
+      <w:r>
+        <w:t>Partiendo de la parada en condiciones iniciales, pensar en tod</w:t>
+      </w:r>
+      <w:r>
+        <w:t>a</w:t>
+      </w:r>
+      <w:r>
+        <w:t>s l</w:t>
+      </w:r>
+      <w:r>
+        <w:t>a</w:t>
+      </w:r>
+      <w:r>
+        <w:t xml:space="preserve">s </w:t>
+      </w:r>
+      <w:r>
+        <w:t>cosas que pueden suceder en ese estado y que el autómata tiene que afrontar</w:t>
+      </w:r>
+      <w:r>
+        <w:t>:</w:t>
+      </w:r>
+    </w:p>
+    <w:p>
+      <w:pPr>
+        <w:pStyle w:val="ListParagraph"/>
+        <w:numPr>
+          <w:ilvl w:val="0"/>
+          <w:numId w:val="4"/>
+        </w:numPr>
+      </w:pPr>
+      <w:r>
+        <w:t>Que se toquen los botones de azúcar (+ o -).</w:t>
+      </w:r>
+    </w:p>
+    <w:p>
+      <w:pPr>
+        <w:pStyle w:val="ListParagraph"/>
+        <w:numPr>
+          <w:ilvl w:val="0"/>
+          <w:numId w:val="4"/>
+        </w:numPr>
+      </w:pPr>
+      <w:r>
+        <w:t xml:space="preserve">Que se encienda el sensor de falta presión de agua </w:t>
+      </w:r>
+      <w:r>
+        <w:sym w:font="Wingdings" w:char="F0E0"/>
+      </w:r>
+      <w:r>
+        <w:t xml:space="preserve"> Fuera de servicio</w:t>
+      </w:r>
+    </w:p>
+    <w:p>
+      <w:pPr>
+        <w:pStyle w:val="ListParagraph"/>
+        <w:numPr>
+          <w:ilvl w:val="0"/>
+          <w:numId w:val="4"/>
+        </w:numPr>
+      </w:pPr>
+      <w:r>
+        <w:t>Que el usuario eche más de dos euros.</w:t>
+      </w:r>
+    </w:p>
+    <w:p>
+      <w:pPr>
+        <w:pStyle w:val="ListParagraph"/>
+        <w:numPr>
+          <w:ilvl w:val="0"/>
+          <w:numId w:val="4"/>
+        </w:numPr>
+      </w:pPr>
+      <w:r>
+        <w:lastRenderedPageBreak/>
+        <w:t>Que el usuario solicite una bebida.</w:t>
+      </w:r>
+    </w:p>
+    <w:p>
+      <w:r>
+        <w:t xml:space="preserve">Ante cada posibilidad el </w:t>
+      </w:r>
+      <w:r>
+        <w:t>controlador tendrá que responder de una manera diferente.</w:t>
+      </w:r>
+    </w:p>
+    <w:p>
+      <w:r>
+        <w:t>Pensar en si son procesos indepe</w:t>
       </w:r>
       <w:bookmarkStart w:id="0" w:name="_GoBack"/>
       <w:bookmarkEnd w:id="0"/>
       <w:r>
-        <w:t>tes (</w:t>
-      </w:r>
-      <w:r>
-        <w:t>x6)</w:t>
-      </w:r>
-      <w:r>
-        <w:t>.</w:t>
-      </w:r>
-    </w:p>
-    <w:p>
-      <w:pPr>
-        <w:pStyle w:val="Prrafodelista"/>
-        <w:numPr>
-          <w:ilvl w:val="0"/>
-          <w:numId w:val="1"/>
-        </w:numPr>
-        <w:rPr>
-          <w:b/>
-          <w:bCs/>
-        </w:rPr>
-      </w:pPr>
-      <w:r>
-        <w:rPr>
-          <w:b/>
-          <w:bCs/>
-        </w:rPr>
-        <w:t>Monedero</w:t>
-      </w:r>
-    </w:p>
-    <w:p>
-      <w:pPr>
-        <w:pStyle w:val="Prrafodelista"/>
-        <w:numPr>
-          <w:ilvl w:val="1"/>
-          <w:numId w:val="1"/>
-        </w:numPr>
-      </w:pPr>
-      <w:r>
-        <w:t xml:space="preserve">Información de </w:t>
-      </w:r>
-      <w:r>
-        <w:t>dinero disponible (int16)</w:t>
-      </w:r>
-      <w:r>
-        <w:t>.</w:t>
-      </w:r>
-    </w:p>
-    <w:p>
-      <w:pPr>
-        <w:pStyle w:val="Prrafodelista"/>
-        <w:numPr>
-          <w:ilvl w:val="1"/>
-          <w:numId w:val="1"/>
-        </w:numPr>
-      </w:pPr>
-      <w:r>
-        <w:t>No hay cambio suficiente (</w:t>
-      </w:r>
-      <w:proofErr w:type="spellStart"/>
-      <w:r>
-        <w:t>bool</w:t>
-      </w:r>
-      <w:proofErr w:type="spellEnd"/>
-      <w:r>
-        <w:t>).</w:t>
-      </w:r>
-    </w:p>
-    <w:p>
-      <w:pPr>
-        <w:pStyle w:val="Prrafodelista"/>
-        <w:numPr>
-          <w:ilvl w:val="0"/>
-          <w:numId w:val="1"/>
-        </w:numPr>
-        <w:rPr>
-          <w:b/>
-          <w:bCs/>
-        </w:rPr>
-      </w:pPr>
-      <w:r>
-        <w:rPr>
-          <w:b/>
-          <w:bCs/>
-        </w:rPr>
-        <w:t>Calentador de agua</w:t>
-      </w:r>
-    </w:p>
-    <w:p>
-      <w:pPr>
-        <w:pStyle w:val="Prrafodelista"/>
-        <w:numPr>
-          <w:ilvl w:val="1"/>
-          <w:numId w:val="1"/>
-        </w:numPr>
-      </w:pPr>
-      <w:r>
-        <w:t>Sensor de temperatura alcanzada</w:t>
-      </w:r>
-    </w:p>
-    <w:p>
-      <w:pPr>
-        <w:rPr>
-          <w:u w:val="single"/>
-        </w:rPr>
-      </w:pPr>
-      <w:r>
-        <w:rPr>
-          <w:u w:val="single"/>
-        </w:rPr>
-        <w:t>Salidas del controlador</w:t>
-      </w:r>
-    </w:p>
-    <w:p>
-      <w:pPr>
-        <w:pStyle w:val="Prrafodelista"/>
-        <w:numPr>
-          <w:ilvl w:val="0"/>
-          <w:numId w:val="3"/>
-        </w:numPr>
-        <w:rPr>
-          <w:b/>
-          <w:bCs/>
-        </w:rPr>
-      </w:pPr>
-      <w:r>
-        <w:rPr>
-          <w:b/>
-          <w:bCs/>
-        </w:rPr>
-        <w:t>Ingredientes</w:t>
-      </w:r>
-    </w:p>
-    <w:p>
-      <w:pPr>
-        <w:pStyle w:val="Prrafodelista"/>
-        <w:numPr>
-          <w:ilvl w:val="1"/>
-          <w:numId w:val="3"/>
-        </w:numPr>
-      </w:pPr>
-      <w:r>
-        <w:t>Dispensador de vaso</w:t>
-      </w:r>
-      <w:r>
-        <w:t xml:space="preserve"> (</w:t>
-      </w:r>
-      <w:proofErr w:type="spellStart"/>
-      <w:r>
-        <w:t>bool</w:t>
-      </w:r>
-      <w:proofErr w:type="spellEnd"/>
-      <w:r>
-        <w:t>)</w:t>
-      </w:r>
-    </w:p>
-    <w:p>
-      <w:pPr>
-        <w:pStyle w:val="Prrafodelista"/>
-        <w:numPr>
-          <w:ilvl w:val="1"/>
-          <w:numId w:val="3"/>
-        </w:numPr>
-      </w:pPr>
-      <w:r>
-        <w:t>Dispensador de cucharillas</w:t>
-      </w:r>
-      <w:r>
-        <w:t xml:space="preserve"> (</w:t>
-      </w:r>
-      <w:proofErr w:type="spellStart"/>
-      <w:r>
-        <w:t>bool</w:t>
-      </w:r>
-      <w:proofErr w:type="spellEnd"/>
-      <w:r>
-        <w:t>)</w:t>
-      </w:r>
-    </w:p>
-    <w:p>
-      <w:pPr>
-        <w:pStyle w:val="Prrafodelista"/>
-        <w:numPr>
-          <w:ilvl w:val="1"/>
-          <w:numId w:val="3"/>
-        </w:numPr>
-      </w:pPr>
-      <w:r>
-        <w:t>Dispensador de azúcar</w:t>
-      </w:r>
-      <w:r>
-        <w:t xml:space="preserve"> (</w:t>
-      </w:r>
-      <w:proofErr w:type="spellStart"/>
-      <w:r>
-        <w:t>bool</w:t>
-      </w:r>
-      <w:proofErr w:type="spellEnd"/>
-      <w:r>
-        <w:t>).</w:t>
-      </w:r>
-    </w:p>
-    <w:p>
-      <w:pPr>
-        <w:pStyle w:val="Prrafodelista"/>
-        <w:numPr>
-          <w:ilvl w:val="1"/>
-          <w:numId w:val="3"/>
-        </w:numPr>
-      </w:pPr>
-      <w:r>
-        <w:t>Molinillo de granos de café</w:t>
-      </w:r>
-      <w:r>
-        <w:t xml:space="preserve"> (</w:t>
-      </w:r>
-      <w:proofErr w:type="spellStart"/>
-      <w:r>
-        <w:t>bool</w:t>
-      </w:r>
-      <w:proofErr w:type="spellEnd"/>
-      <w:r>
-        <w:t>)</w:t>
-      </w:r>
-    </w:p>
-    <w:p>
-      <w:pPr>
-        <w:pStyle w:val="Prrafodelista"/>
-        <w:numPr>
-          <w:ilvl w:val="1"/>
-          <w:numId w:val="3"/>
-        </w:numPr>
-      </w:pPr>
-      <w:r>
-        <w:t>Bomba de agua</w:t>
-      </w:r>
-      <w:r>
-        <w:t xml:space="preserve"> (</w:t>
-      </w:r>
-      <w:proofErr w:type="spellStart"/>
-      <w:r>
-        <w:t>bool</w:t>
-      </w:r>
-      <w:proofErr w:type="spellEnd"/>
-      <w:r>
-        <w:t>)</w:t>
-      </w:r>
-    </w:p>
-    <w:p>
-      <w:pPr>
-        <w:pStyle w:val="Prrafodelista"/>
-        <w:numPr>
-          <w:ilvl w:val="1"/>
-          <w:numId w:val="3"/>
-        </w:numPr>
-      </w:pPr>
-      <w:r>
-        <w:t>Calentador de agua</w:t>
-      </w:r>
-      <w:r>
-        <w:t xml:space="preserve"> (</w:t>
-      </w:r>
-      <w:proofErr w:type="spellStart"/>
-      <w:r>
-        <w:t>bool</w:t>
-      </w:r>
-      <w:proofErr w:type="spellEnd"/>
-      <w:r>
-        <w:t>)</w:t>
-      </w:r>
-    </w:p>
-    <w:p>
-      <w:pPr>
-        <w:pStyle w:val="Prrafodelista"/>
-        <w:numPr>
-          <w:ilvl w:val="1"/>
-          <w:numId w:val="3"/>
-        </w:numPr>
-      </w:pPr>
-      <w:r>
-        <w:t>Dispensador de ingredientes (incluyendo granos de café y agua).</w:t>
-      </w:r>
-    </w:p>
-    <w:p>
-      <w:pPr>
-        <w:pStyle w:val="Prrafodelista"/>
-        <w:ind w:left="1440"/>
-      </w:pPr>
-    </w:p>
-    <w:p>
-      <w:pPr>
-        <w:pStyle w:val="Prrafodelista"/>
-        <w:numPr>
-          <w:ilvl w:val="0"/>
-          <w:numId w:val="3"/>
-        </w:numPr>
-        <w:rPr>
-          <w:b/>
-          <w:bCs/>
-        </w:rPr>
-      </w:pPr>
-      <w:r>
-        <w:rPr>
-          <w:b/>
-          <w:bCs/>
-        </w:rPr>
-        <w:t>Pantalla</w:t>
-      </w:r>
-    </w:p>
-    <w:p>
-      <w:pPr>
-        <w:pStyle w:val="Prrafodelista"/>
-        <w:numPr>
-          <w:ilvl w:val="1"/>
-          <w:numId w:val="3"/>
-        </w:numPr>
-      </w:pPr>
-      <w:proofErr w:type="gramStart"/>
-      <w:r>
-        <w:t>Mensaje a mostrar</w:t>
-      </w:r>
-      <w:proofErr w:type="gramEnd"/>
-      <w:r>
-        <w:t xml:space="preserve"> en la pantalla (</w:t>
-      </w:r>
-      <w:proofErr w:type="spellStart"/>
-      <w:r>
-        <w:t>string</w:t>
-      </w:r>
-      <w:proofErr w:type="spellEnd"/>
-      <w:r>
-        <w:t>).</w:t>
-      </w:r>
-    </w:p>
-    <w:p>
-      <w:pPr>
-        <w:pStyle w:val="Prrafodelista"/>
-        <w:numPr>
-          <w:ilvl w:val="0"/>
-          <w:numId w:val="3"/>
-        </w:numPr>
-        <w:rPr>
-          <w:b/>
-          <w:bCs/>
-        </w:rPr>
-      </w:pPr>
-      <w:r>
-        <w:rPr>
-          <w:b/>
-          <w:bCs/>
-        </w:rPr>
-        <w:t>Monedero</w:t>
-      </w:r>
-    </w:p>
-    <w:p>
-      <w:pPr>
-        <w:pStyle w:val="Prrafodelista"/>
-        <w:numPr>
-          <w:ilvl w:val="1"/>
-          <w:numId w:val="3"/>
-        </w:numPr>
-      </w:pPr>
-      <w:r>
-        <w:t>Cantidad de dinero a reembolsar (int16)</w:t>
-      </w:r>
-    </w:p>
-    <w:p/>
-    <w:p>
-      <w:pPr>
-        <w:rPr>
-          <w:u w:val="single"/>
-        </w:rPr>
-      </w:pPr>
-      <w:r>
-        <w:rPr>
-          <w:u w:val="single"/>
-        </w:rPr>
-        <w:t>Pista inicial</w:t>
-      </w:r>
-    </w:p>
-    <w:p>
-      <w:r>
-        <w:t>De momento, olvidad el “preposicionamiento” que en este caso consistiría en el testeo inicial de los actuadores. Ya lo haréis, y para ello echarle imaginación porque es una parte que está bastante abierta.</w:t>
-      </w:r>
-    </w:p>
-    <w:p>
-      <w:r>
-        <w:t>Partiendo de la parada en condiciones iniciales, pensar en tod</w:t>
-      </w:r>
-      <w:r>
-        <w:t>a</w:t>
-      </w:r>
-      <w:r>
-        <w:t>s l</w:t>
-      </w:r>
-      <w:r>
-        <w:t>a</w:t>
-      </w:r>
-      <w:r>
-        <w:t xml:space="preserve">s </w:t>
-      </w:r>
-      <w:r>
-        <w:t>cosas que pueden suceder en ese estado y que el autómata tiene que afrontar</w:t>
-      </w:r>
-      <w:r>
-        <w:t>:</w:t>
-      </w:r>
-    </w:p>
-    <w:p>
-      <w:pPr>
-        <w:pStyle w:val="Prrafodelista"/>
-        <w:numPr>
-          <w:ilvl w:val="0"/>
-          <w:numId w:val="4"/>
-        </w:numPr>
-      </w:pPr>
-      <w:r>
-        <w:t>Que se toquen los botones de azúcar (+ o -).</w:t>
-      </w:r>
-    </w:p>
-    <w:p>
-      <w:pPr>
-        <w:pStyle w:val="Prrafodelista"/>
-        <w:numPr>
-          <w:ilvl w:val="0"/>
-          <w:numId w:val="4"/>
-        </w:numPr>
-      </w:pPr>
-      <w:r>
-        <w:t xml:space="preserve">Que se encienda el sensor de falta presión de agua </w:t>
-      </w:r>
-      <w:r>
-        <w:sym w:font="Wingdings" w:char="F0E0"/>
-      </w:r>
-      <w:r>
-        <w:t xml:space="preserve"> Fuera de servicio</w:t>
-      </w:r>
-    </w:p>
-    <w:p>
-      <w:pPr>
-        <w:pStyle w:val="Prrafodelista"/>
-        <w:numPr>
-          <w:ilvl w:val="0"/>
-          <w:numId w:val="4"/>
-        </w:numPr>
-      </w:pPr>
-      <w:r>
-        <w:t>Que el usuario eche más de dos euros.</w:t>
-      </w:r>
-    </w:p>
-    <w:p>
-      <w:pPr>
-        <w:pStyle w:val="Prrafodelista"/>
-        <w:numPr>
-          <w:ilvl w:val="0"/>
-          <w:numId w:val="4"/>
-        </w:numPr>
-      </w:pPr>
-      <w:r>
-        <w:lastRenderedPageBreak/>
-        <w:t>Que el usuario solicite una bebida.</w:t>
-      </w:r>
-    </w:p>
-    <w:p>
-      <w:r>
-        <w:t xml:space="preserve">Ante cada posibilidad el </w:t>
-      </w:r>
-      <w:r>
-        <w:t>controlador tendrá que responder de una manera diferente.</w:t>
-      </w:r>
-    </w:p>
-    <w:p>
-      <w:r>
-        <w:t>Pensar en si son procesos independiente</w:t>
+        <w:t>ndiente</w:t>
       </w:r>
       <w:r>
         <w:t>s</w:t>
@@ -734,8 +764,58 @@
 </w:document>
 </file>
 
+<file path=word/endnotes.xml><?xml version="1.0" encoding="utf-8"?>
+<w:endnotes xmlns:wpc="http://schemas.microsoft.com/office/word/2010/wordprocessingCanvas" xmlns:cx="http://schemas.microsoft.com/office/drawing/2014/chartex" xmlns:cx1="http://schemas.microsoft.com/office/drawing/2015/9/8/chartex" xmlns:mc="http://schemas.openxmlformats.org/markup-compatibility/2006" xmlns:o="urn:schemas-microsoft-com:office:office" xmlns:r="http://schemas.openxmlformats.org/officeDocument/2006/relationships" xmlns:m="http://schemas.openxmlformats.org/officeDocument/2006/math" xmlns:v="urn:schemas-microsoft-com:vml" xmlns:wp14="http://schemas.microsoft.com/office/word/2010/wordprocessingDrawing" xmlns:wp="http://schemas.openxmlformats.org/drawingml/2006/wordprocessingDrawing" xmlns:w10="urn:schemas-microsoft-com:office:word" xmlns:w="http://schemas.openxmlformats.org/wordprocessingml/2006/main" xmlns:w14="http://schemas.microsoft.com/office/word/2010/wordml" xmlns:w15="http://schemas.microsoft.com/office/word/2012/wordml" xmlns:w16se="http://schemas.microsoft.com/office/word/2015/wordml/symex" xmlns:wpg="http://schemas.microsoft.com/office/word/2010/wordprocessingGroup" xmlns:wpi="http://schemas.microsoft.com/office/word/2010/wordprocessingInk" xmlns:wne="http://schemas.microsoft.com/office/word/2006/wordml" xmlns:wps="http://schemas.microsoft.com/office/word/2010/wordprocessingShape" mc:Ignorable="w14 w15 w16se wp14">
+  <w:endnote w:type="separator" w:id="-1">
+    <w:p>
+      <w:pPr>
+        <w:spacing w:after="0" w:line="240" w:lineRule="auto"/>
+      </w:pPr>
+      <w:r>
+        <w:separator/>
+      </w:r>
+    </w:p>
+  </w:endnote>
+  <w:endnote w:type="continuationSeparator" w:id="0">
+    <w:p>
+      <w:pPr>
+        <w:spacing w:after="0" w:line="240" w:lineRule="auto"/>
+      </w:pPr>
+      <w:r>
+        <w:continuationSeparator/>
+      </w:r>
+    </w:p>
+  </w:endnote>
+</w:endnotes>
+</file>
+
+<file path=word/footnotes.xml><?xml version="1.0" encoding="utf-8"?>
+<w:footnotes xmlns:wpc="http://schemas.microsoft.com/office/word/2010/wordprocessingCanvas" xmlns:cx="http://schemas.microsoft.com/office/drawing/2014/chartex" xmlns:cx1="http://schemas.microsoft.com/office/drawing/2015/9/8/chartex" xmlns:mc="http://schemas.openxmlformats.org/markup-compatibility/2006" xmlns:o="urn:schemas-microsoft-com:office:office" xmlns:r="http://schemas.openxmlformats.org/officeDocument/2006/relationships" xmlns:m="http://schemas.openxmlformats.org/officeDocument/2006/math" xmlns:v="urn:schemas-microsoft-com:vml" xmlns:wp14="http://schemas.microsoft.com/office/word/2010/wordprocessingDrawing" xmlns:wp="http://schemas.openxmlformats.org/drawingml/2006/wordprocessingDrawing" xmlns:w10="urn:schemas-microsoft-com:office:word" xmlns:w="http://schemas.openxmlformats.org/wordprocessingml/2006/main" xmlns:w14="http://schemas.microsoft.com/office/word/2010/wordml" xmlns:w15="http://schemas.microsoft.com/office/word/2012/wordml" xmlns:w16se="http://schemas.microsoft.com/office/word/2015/wordml/symex" xmlns:wpg="http://schemas.microsoft.com/office/word/2010/wordprocessingGroup" xmlns:wpi="http://schemas.microsoft.com/office/word/2010/wordprocessingInk" xmlns:wne="http://schemas.microsoft.com/office/word/2006/wordml" xmlns:wps="http://schemas.microsoft.com/office/word/2010/wordprocessingShape" mc:Ignorable="w14 w15 w16se wp14">
+  <w:footnote w:type="separator" w:id="-1">
+    <w:p>
+      <w:pPr>
+        <w:spacing w:after="0" w:line="240" w:lineRule="auto"/>
+      </w:pPr>
+      <w:r>
+        <w:separator/>
+      </w:r>
+    </w:p>
+  </w:footnote>
+  <w:footnote w:type="continuationSeparator" w:id="0">
+    <w:p>
+      <w:pPr>
+        <w:spacing w:after="0" w:line="240" w:lineRule="auto"/>
+      </w:pPr>
+      <w:r>
+        <w:continuationSeparator/>
+      </w:r>
+    </w:p>
+  </w:footnote>
+</w:footnotes>
+</file>
+
 <file path=word/numbering.xml><?xml version="1.0" encoding="utf-8"?>
-<w:numbering xmlns:wpc="http://schemas.microsoft.com/office/word/2010/wordprocessingCanvas" xmlns:cx="http://schemas.microsoft.com/office/drawing/2014/chartex" xmlns:cx1="http://schemas.microsoft.com/office/drawing/2015/9/8/chartex" xmlns:cx2="http://schemas.microsoft.com/office/drawing/2015/10/21/chartex" xmlns:cx3="http://schemas.microsoft.com/office/drawing/2016/5/9/chartex" xmlns:cx4="http://schemas.microsoft.com/office/drawing/2016/5/10/chartex" xmlns:cx5="http://schemas.microsoft.com/office/drawing/2016/5/11/chartex" xmlns:cx6="http://schemas.microsoft.com/office/drawing/2016/5/12/chartex" xmlns:cx7="http://schemas.microsoft.com/office/drawing/2016/5/13/chartex" xmlns:cx8="http://schemas.microsoft.com/office/drawing/2016/5/14/chartex" xmlns:mc="http://schemas.openxmlformats.org/markup-compatibility/2006" xmlns:aink="http://schemas.microsoft.com/office/drawing/2016/ink" xmlns:am3d="http://schemas.microsoft.com/office/drawing/2017/model3d" xmlns:o="urn:schemas-microsoft-com:office:office" xmlns:r="http://schemas.openxmlformats.org/officeDocument/2006/relationships" xmlns:m="http://schemas.openxmlformats.org/officeDocument/2006/math" xmlns:v="urn:schemas-microsoft-com:vml" xmlns:wp14="http://schemas.microsoft.com/office/word/2010/wordprocessingDrawing" xmlns:wp="http://schemas.openxmlformats.org/drawingml/2006/wordprocessingDrawing" xmlns:w10="urn:schemas-microsoft-com:office:word" xmlns:w="http://schemas.openxmlformats.org/wordprocessingml/2006/main" xmlns:w14="http://schemas.microsoft.com/office/word/2010/wordml" xmlns:w15="http://schemas.microsoft.com/office/word/2012/wordml" xmlns:w16cid="http://schemas.microsoft.com/office/word/2016/wordml/cid" xmlns:w16se="http://schemas.microsoft.com/office/word/2015/wordml/symex" xmlns:wpg="http://schemas.microsoft.com/office/word/2010/wordprocessingGroup" xmlns:wpi="http://schemas.microsoft.com/office/word/2010/wordprocessingInk" xmlns:wne="http://schemas.microsoft.com/office/word/2006/wordml" xmlns:wps="http://schemas.microsoft.com/office/word/2010/wordprocessingShape" mc:Ignorable="w14 w15 w16se w16cid wp14">
+<w:numbering xmlns:wpc="http://schemas.microsoft.com/office/word/2010/wordprocessingCanvas" xmlns:cx="http://schemas.microsoft.com/office/drawing/2014/chartex" xmlns:cx1="http://schemas.microsoft.com/office/drawing/2015/9/8/chartex" xmlns:mc="http://schemas.openxmlformats.org/markup-compatibility/2006" xmlns:o="urn:schemas-microsoft-com:office:office" xmlns:r="http://schemas.openxmlformats.org/officeDocument/2006/relationships" xmlns:m="http://schemas.openxmlformats.org/officeDocument/2006/math" xmlns:v="urn:schemas-microsoft-com:vml" xmlns:wp14="http://schemas.microsoft.com/office/word/2010/wordprocessingDrawing" xmlns:wp="http://schemas.openxmlformats.org/drawingml/2006/wordprocessingDrawing" xmlns:w10="urn:schemas-microsoft-com:office:word" xmlns:w="http://schemas.openxmlformats.org/wordprocessingml/2006/main" xmlns:w14="http://schemas.microsoft.com/office/word/2010/wordml" xmlns:w15="http://schemas.microsoft.com/office/word/2012/wordml" xmlns:w16se="http://schemas.microsoft.com/office/word/2015/wordml/symex" xmlns:wpg="http://schemas.microsoft.com/office/word/2010/wordprocessingGroup" xmlns:wpi="http://schemas.microsoft.com/office/word/2010/wordprocessingInk" xmlns:wne="http://schemas.microsoft.com/office/word/2006/wordml" xmlns:wps="http://schemas.microsoft.com/office/word/2010/wordprocessingShape" mc:Ignorable="w14 w15 w16se wp14">
   <w:abstractNum w:abstractNumId="0" w15:restartNumberingAfterBreak="0">
     <w:nsid w:val="35246B41"/>
     <w:multiLevelType w:val="hybridMultilevel"/>
@@ -1203,7 +1283,7 @@
 </file>
 
 <file path=word/styles.xml><?xml version="1.0" encoding="utf-8"?>
-<w:styles xmlns:mc="http://schemas.openxmlformats.org/markup-compatibility/2006" xmlns:r="http://schemas.openxmlformats.org/officeDocument/2006/relationships" xmlns:w="http://schemas.openxmlformats.org/wordprocessingml/2006/main" xmlns:w14="http://schemas.microsoft.com/office/word/2010/wordml" xmlns:w15="http://schemas.microsoft.com/office/word/2012/wordml" xmlns:w16cid="http://schemas.microsoft.com/office/word/2016/wordml/cid" xmlns:w16se="http://schemas.microsoft.com/office/word/2015/wordml/symex" mc:Ignorable="w14 w15 w16se w16cid">
+<w:styles xmlns:mc="http://schemas.openxmlformats.org/markup-compatibility/2006" xmlns:r="http://schemas.openxmlformats.org/officeDocument/2006/relationships" xmlns:w="http://schemas.openxmlformats.org/wordprocessingml/2006/main" xmlns:w14="http://schemas.microsoft.com/office/word/2010/wordml" xmlns:w15="http://schemas.microsoft.com/office/word/2012/wordml" xmlns:w16se="http://schemas.microsoft.com/office/word/2015/wordml/symex" mc:Ignorable="w14 w15 w16se">
   <w:docDefaults>
     <w:rPrDefault>
       <w:rPr>
@@ -1219,7 +1299,7 @@
       </w:pPr>
     </w:pPrDefault>
   </w:docDefaults>
-  <w:latentStyles w:defLockedState="0" w:defUIPriority="99" w:defSemiHidden="0" w:defUnhideWhenUsed="0" w:defQFormat="0" w:count="376">
+  <w:latentStyles w:defLockedState="0" w:defUIPriority="99" w:defSemiHidden="0" w:defUnhideWhenUsed="0" w:defQFormat="0" w:count="371">
     <w:lsdException w:name="Normal" w:uiPriority="0" w:qFormat="1"/>
     <w:lsdException w:name="heading 1" w:uiPriority="9" w:qFormat="1"/>
     <w:lsdException w:name="heading 2" w:semiHidden="1" w:uiPriority="9" w:unhideWhenUsed="1" w:qFormat="1"/>
@@ -1591,23 +1671,18 @@
     <w:lsdException w:name="List Table 5 Dark Accent 6" w:uiPriority="50"/>
     <w:lsdException w:name="List Table 6 Colorful Accent 6" w:uiPriority="51"/>
     <w:lsdException w:name="List Table 7 Colorful Accent 6" w:uiPriority="52"/>
-    <w:lsdException w:name="Mention" w:semiHidden="1" w:unhideWhenUsed="1"/>
-    <w:lsdException w:name="Smart Hyperlink" w:semiHidden="1" w:unhideWhenUsed="1"/>
-    <w:lsdException w:name="Hashtag" w:semiHidden="1" w:unhideWhenUsed="1"/>
-    <w:lsdException w:name="Unresolved Mention" w:semiHidden="1" w:unhideWhenUsed="1"/>
-    <w:lsdException w:name="Smart Link" w:semiHidden="1" w:unhideWhenUsed="1"/>
   </w:latentStyles>
   <w:style w:type="paragraph" w:default="1" w:styleId="Normal">
     <w:name w:val="Normal"/>
     <w:qFormat/>
   </w:style>
-  <w:style w:type="character" w:default="1" w:styleId="Fuentedeprrafopredeter">
+  <w:style w:type="character" w:default="1" w:styleId="DefaultParagraphFont">
     <w:name w:val="Default Paragraph Font"/>
     <w:uiPriority w:val="1"/>
     <w:semiHidden/>
     <w:unhideWhenUsed/>
   </w:style>
-  <w:style w:type="table" w:default="1" w:styleId="Tablanormal">
+  <w:style w:type="table" w:default="1" w:styleId="TableNormal">
     <w:name w:val="Normal Table"/>
     <w:uiPriority w:val="99"/>
     <w:semiHidden/>
@@ -1622,13 +1697,13 @@
       </w:tblCellMar>
     </w:tblPr>
   </w:style>
-  <w:style w:type="numbering" w:default="1" w:styleId="Sinlista">
+  <w:style w:type="numbering" w:default="1" w:styleId="NoList">
     <w:name w:val="No List"/>
     <w:uiPriority w:val="99"/>
     <w:semiHidden/>
     <w:unhideWhenUsed/>
   </w:style>
-  <w:style w:type="paragraph" w:styleId="Prrafodelista">
+  <w:style w:type="paragraph" w:styleId="ListParagraph">
     <w:name w:val="List Paragraph"/>
     <w:basedOn w:val="Normal"/>
     <w:uiPriority w:val="34"/>
@@ -1638,6 +1713,50 @@
       <w:ind w:left="720"/>
       <w:contextualSpacing/>
     </w:pPr>
+  </w:style>
+  <w:style w:type="paragraph" w:styleId="Header">
+    <w:name w:val="header"/>
+    <w:basedOn w:val="Normal"/>
+    <w:link w:val="HeaderChar"/>
+    <w:uiPriority w:val="99"/>
+    <w:unhideWhenUsed/>
+    <w:rsid w:val="004D41D1"/>
+    <w:pPr>
+      <w:tabs>
+        <w:tab w:val="center" w:pos="4680"/>
+        <w:tab w:val="right" w:pos="9360"/>
+      </w:tabs>
+      <w:spacing w:after="0" w:line="240" w:lineRule="auto"/>
+    </w:pPr>
+  </w:style>
+  <w:style w:type="character" w:customStyle="1" w:styleId="HeaderChar">
+    <w:name w:val="Header Char"/>
+    <w:basedOn w:val="DefaultParagraphFont"/>
+    <w:link w:val="Header"/>
+    <w:uiPriority w:val="99"/>
+    <w:rsid w:val="004D41D1"/>
+  </w:style>
+  <w:style w:type="paragraph" w:styleId="Footer">
+    <w:name w:val="footer"/>
+    <w:basedOn w:val="Normal"/>
+    <w:link w:val="FooterChar"/>
+    <w:uiPriority w:val="99"/>
+    <w:unhideWhenUsed/>
+    <w:rsid w:val="004D41D1"/>
+    <w:pPr>
+      <w:tabs>
+        <w:tab w:val="center" w:pos="4680"/>
+        <w:tab w:val="right" w:pos="9360"/>
+      </w:tabs>
+      <w:spacing w:after="0" w:line="240" w:lineRule="auto"/>
+    </w:pPr>
+  </w:style>
+  <w:style w:type="character" w:customStyle="1" w:styleId="FooterChar">
+    <w:name w:val="Footer Char"/>
+    <w:basedOn w:val="DefaultParagraphFont"/>
+    <w:link w:val="Footer"/>
+    <w:uiPriority w:val="99"/>
+    <w:rsid w:val="004D41D1"/>
   </w:style>
 </w:styles>
 </file>

</xml_diff>

<commit_message>
Añadido examen curso 2021
</commit_message>
<xml_diff>
--- a/Practica Maquina de cafe/ExplicacionPractica.docx
+++ b/Practica Maquina de cafe/ExplicacionPractica.docx
@@ -1,18 +1,10 @@
 
 <file path=word/document.xml><?xml version="1.0" encoding="utf-8"?>
-<w:document xmlns:wpc="http://schemas.microsoft.com/office/word/2010/wordprocessingCanvas" xmlns:cx="http://schemas.microsoft.com/office/drawing/2014/chartex" xmlns:cx1="http://schemas.microsoft.com/office/drawing/2015/9/8/chartex" xmlns:mc="http://schemas.openxmlformats.org/markup-compatibility/2006" xmlns:o="urn:schemas-microsoft-com:office:office" xmlns:r="http://schemas.openxmlformats.org/officeDocument/2006/relationships" xmlns:m="http://schemas.openxmlformats.org/officeDocument/2006/math" xmlns:v="urn:schemas-microsoft-com:vml" xmlns:wp14="http://schemas.microsoft.com/office/word/2010/wordprocessingDrawing" xmlns:wp="http://schemas.openxmlformats.org/drawingml/2006/wordprocessingDrawing" xmlns:w10="urn:schemas-microsoft-com:office:word" xmlns:w="http://schemas.openxmlformats.org/wordprocessingml/2006/main" xmlns:w14="http://schemas.microsoft.com/office/word/2010/wordml" xmlns:w15="http://schemas.microsoft.com/office/word/2012/wordml" xmlns:w16se="http://schemas.microsoft.com/office/word/2015/wordml/symex" xmlns:wpg="http://schemas.microsoft.com/office/word/2010/wordprocessingGroup" xmlns:wpi="http://schemas.microsoft.com/office/word/2010/wordprocessingInk" xmlns:wne="http://schemas.microsoft.com/office/word/2006/wordml" xmlns:wps="http://schemas.microsoft.com/office/word/2010/wordprocessingShape" mc:Ignorable="w14 w15 w16se wp14">
+<w:document xmlns:wpc="http://schemas.microsoft.com/office/word/2010/wordprocessingCanvas" xmlns:cx="http://schemas.microsoft.com/office/drawing/2014/chartex" xmlns:cx1="http://schemas.microsoft.com/office/drawing/2015/9/8/chartex" xmlns:cx2="http://schemas.microsoft.com/office/drawing/2015/10/21/chartex" xmlns:cx3="http://schemas.microsoft.com/office/drawing/2016/5/9/chartex" xmlns:cx4="http://schemas.microsoft.com/office/drawing/2016/5/10/chartex" xmlns:cx5="http://schemas.microsoft.com/office/drawing/2016/5/11/chartex" xmlns:cx6="http://schemas.microsoft.com/office/drawing/2016/5/12/chartex" xmlns:cx7="http://schemas.microsoft.com/office/drawing/2016/5/13/chartex" xmlns:cx8="http://schemas.microsoft.com/office/drawing/2016/5/14/chartex" xmlns:mc="http://schemas.openxmlformats.org/markup-compatibility/2006" xmlns:aink="http://schemas.microsoft.com/office/drawing/2016/ink" xmlns:am3d="http://schemas.microsoft.com/office/drawing/2017/model3d" xmlns:o="urn:schemas-microsoft-com:office:office" xmlns:r="http://schemas.openxmlformats.org/officeDocument/2006/relationships" xmlns:m="http://schemas.openxmlformats.org/officeDocument/2006/math" xmlns:v="urn:schemas-microsoft-com:vml" xmlns:wp14="http://schemas.microsoft.com/office/word/2010/wordprocessingDrawing" xmlns:wp="http://schemas.openxmlformats.org/drawingml/2006/wordprocessingDrawing" xmlns:w10="urn:schemas-microsoft-com:office:word" xmlns:w="http://schemas.openxmlformats.org/wordprocessingml/2006/main" xmlns:w14="http://schemas.microsoft.com/office/word/2010/wordml" xmlns:w15="http://schemas.microsoft.com/office/word/2012/wordml" xmlns:w16cex="http://schemas.microsoft.com/office/word/2018/wordml/cex" xmlns:w16cid="http://schemas.microsoft.com/office/word/2016/wordml/cid" xmlns:w16="http://schemas.microsoft.com/office/word/2018/wordml" xmlns:w16sdtdh="http://schemas.microsoft.com/office/word/2020/wordml/sdtdatahash" xmlns:w16se="http://schemas.microsoft.com/office/word/2015/wordml/symex" xmlns:wpg="http://schemas.microsoft.com/office/word/2010/wordprocessingGroup" xmlns:wpi="http://schemas.microsoft.com/office/word/2010/wordprocessingInk" xmlns:wne="http://schemas.microsoft.com/office/word/2006/wordml" xmlns:wps="http://schemas.microsoft.com/office/word/2010/wordprocessingShape" mc:Ignorable="w14 w15 w16se w16cid w16 w16cex w16sdtdh wp14">
   <w:body>
     <w:p>
       <w:r>
-        <w:t xml:space="preserve">Objetivo: Diseñar el </w:t>
-      </w:r>
-      <w:proofErr w:type="spellStart"/>
-      <w:r>
-        <w:t>grafcet</w:t>
-      </w:r>
-      <w:proofErr w:type="spellEnd"/>
-      <w:r>
-        <w:t xml:space="preserve"> </w:t>
+        <w:t xml:space="preserve">Objetivo: Diseñar el grafcet </w:t>
       </w:r>
       <w:r>
         <w:t>para el controlador de la máquina de café.</w:t>
@@ -33,7 +25,7 @@
     </w:p>
     <w:p>
       <w:pPr>
-        <w:pStyle w:val="ListParagraph"/>
+        <w:pStyle w:val="Prrafodelista"/>
         <w:numPr>
           <w:ilvl w:val="0"/>
           <w:numId w:val="1"/>
@@ -60,7 +52,7 @@
     </w:p>
     <w:p>
       <w:pPr>
-        <w:pStyle w:val="ListParagraph"/>
+        <w:pStyle w:val="Prrafodelista"/>
         <w:numPr>
           <w:ilvl w:val="1"/>
           <w:numId w:val="2"/>
@@ -84,7 +76,7 @@
     </w:p>
     <w:p>
       <w:pPr>
-        <w:pStyle w:val="ListParagraph"/>
+        <w:pStyle w:val="Prrafodelista"/>
         <w:numPr>
           <w:ilvl w:val="1"/>
           <w:numId w:val="2"/>
@@ -105,7 +97,7 @@
     </w:p>
     <w:p>
       <w:pPr>
-        <w:pStyle w:val="ListParagraph"/>
+        <w:pStyle w:val="Prrafodelista"/>
         <w:numPr>
           <w:ilvl w:val="1"/>
           <w:numId w:val="2"/>
@@ -123,7 +115,7 @@
     </w:p>
     <w:p>
       <w:pPr>
-        <w:pStyle w:val="ListParagraph"/>
+        <w:pStyle w:val="Prrafodelista"/>
         <w:numPr>
           <w:ilvl w:val="1"/>
           <w:numId w:val="2"/>
@@ -141,7 +133,7 @@
     </w:p>
     <w:p>
       <w:pPr>
-        <w:pStyle w:val="ListParagraph"/>
+        <w:pStyle w:val="Prrafodelista"/>
         <w:numPr>
           <w:ilvl w:val="0"/>
           <w:numId w:val="1"/>
@@ -168,7 +160,7 @@
     </w:p>
     <w:p>
       <w:pPr>
-        <w:pStyle w:val="ListParagraph"/>
+        <w:pStyle w:val="Prrafodelista"/>
         <w:numPr>
           <w:ilvl w:val="1"/>
           <w:numId w:val="1"/>
@@ -184,7 +176,7 @@
     </w:p>
     <w:p>
       <w:pPr>
-        <w:pStyle w:val="ListParagraph"/>
+        <w:pStyle w:val="Prrafodelista"/>
         <w:numPr>
           <w:ilvl w:val="1"/>
           <w:numId w:val="1"/>
@@ -203,7 +195,7 @@
     </w:p>
     <w:p>
       <w:pPr>
-        <w:pStyle w:val="ListParagraph"/>
+        <w:pStyle w:val="Prrafodelista"/>
         <w:numPr>
           <w:ilvl w:val="1"/>
           <w:numId w:val="1"/>
@@ -222,7 +214,7 @@
     </w:p>
     <w:p>
       <w:pPr>
-        <w:pStyle w:val="ListParagraph"/>
+        <w:pStyle w:val="Prrafodelista"/>
         <w:numPr>
           <w:ilvl w:val="1"/>
           <w:numId w:val="1"/>
@@ -241,7 +233,7 @@
     </w:p>
     <w:p>
       <w:pPr>
-        <w:pStyle w:val="ListParagraph"/>
+        <w:pStyle w:val="Prrafodelista"/>
         <w:numPr>
           <w:ilvl w:val="1"/>
           <w:numId w:val="1"/>
@@ -263,7 +255,7 @@
     </w:p>
     <w:p>
       <w:pPr>
-        <w:pStyle w:val="ListParagraph"/>
+        <w:pStyle w:val="Prrafodelista"/>
         <w:numPr>
           <w:ilvl w:val="1"/>
           <w:numId w:val="1"/>
@@ -275,7 +267,7 @@
     </w:p>
     <w:p>
       <w:pPr>
-        <w:pStyle w:val="ListParagraph"/>
+        <w:pStyle w:val="Prrafodelista"/>
         <w:numPr>
           <w:ilvl w:val="0"/>
           <w:numId w:val="1"/>
@@ -302,7 +294,7 @@
     </w:p>
     <w:p>
       <w:pPr>
-        <w:pStyle w:val="ListParagraph"/>
+        <w:pStyle w:val="Prrafodelista"/>
         <w:numPr>
           <w:ilvl w:val="1"/>
           <w:numId w:val="1"/>
@@ -320,22 +312,14 @@
     </w:p>
     <w:p>
       <w:pPr>
-        <w:pStyle w:val="ListParagraph"/>
+        <w:pStyle w:val="Prrafodelista"/>
         <w:numPr>
           <w:ilvl w:val="1"/>
           <w:numId w:val="1"/>
         </w:numPr>
       </w:pPr>
       <w:r>
-        <w:t>No hay cambio suficiente (</w:t>
-      </w:r>
-      <w:proofErr w:type="spellStart"/>
-      <w:r>
-        <w:t>bool</w:t>
-      </w:r>
-      <w:proofErr w:type="spellEnd"/>
-      <w:r>
-        <w:t>).</w:t>
+        <w:t>No hay cambio suficiente (bool).</w:t>
       </w:r>
     </w:p>
     <w:p>
@@ -353,7 +337,7 @@
     </w:p>
     <w:p>
       <w:pPr>
-        <w:pStyle w:val="ListParagraph"/>
+        <w:pStyle w:val="Prrafodelista"/>
         <w:numPr>
           <w:ilvl w:val="0"/>
           <w:numId w:val="3"/>
@@ -380,7 +364,7 @@
     </w:p>
     <w:p>
       <w:pPr>
-        <w:pStyle w:val="ListParagraph"/>
+        <w:pStyle w:val="Prrafodelista"/>
         <w:numPr>
           <w:ilvl w:val="1"/>
           <w:numId w:val="3"/>
@@ -390,20 +374,12 @@
         <w:t>Dispensador de vaso</w:t>
       </w:r>
       <w:r>
-        <w:t xml:space="preserve"> (</w:t>
-      </w:r>
-      <w:proofErr w:type="spellStart"/>
-      <w:r>
-        <w:t>bool</w:t>
-      </w:r>
-      <w:proofErr w:type="spellEnd"/>
-      <w:r>
-        <w:t>)</w:t>
-      </w:r>
-    </w:p>
-    <w:p>
-      <w:pPr>
-        <w:pStyle w:val="ListParagraph"/>
+        <w:t xml:space="preserve"> (bool)</w:t>
+      </w:r>
+    </w:p>
+    <w:p>
+      <w:pPr>
+        <w:pStyle w:val="Prrafodelista"/>
         <w:numPr>
           <w:ilvl w:val="1"/>
           <w:numId w:val="3"/>
@@ -413,20 +389,12 @@
         <w:t>Dispensador de cucharillas</w:t>
       </w:r>
       <w:r>
-        <w:t xml:space="preserve"> (</w:t>
-      </w:r>
-      <w:proofErr w:type="spellStart"/>
-      <w:r>
-        <w:t>bool</w:t>
-      </w:r>
-      <w:proofErr w:type="spellEnd"/>
-      <w:r>
-        <w:t>)</w:t>
-      </w:r>
-    </w:p>
-    <w:p>
-      <w:pPr>
-        <w:pStyle w:val="ListParagraph"/>
+        <w:t xml:space="preserve"> (bool)</w:t>
+      </w:r>
+    </w:p>
+    <w:p>
+      <w:pPr>
+        <w:pStyle w:val="Prrafodelista"/>
         <w:numPr>
           <w:ilvl w:val="1"/>
           <w:numId w:val="3"/>
@@ -436,20 +404,12 @@
         <w:t>Dispensador de azúcar</w:t>
       </w:r>
       <w:r>
-        <w:t xml:space="preserve"> (</w:t>
-      </w:r>
-      <w:proofErr w:type="spellStart"/>
-      <w:r>
-        <w:t>bool</w:t>
-      </w:r>
-      <w:proofErr w:type="spellEnd"/>
-      <w:r>
-        <w:t>).</w:t>
-      </w:r>
-    </w:p>
-    <w:p>
-      <w:pPr>
-        <w:pStyle w:val="ListParagraph"/>
+        <w:t xml:space="preserve"> (bool).</w:t>
+      </w:r>
+    </w:p>
+    <w:p>
+      <w:pPr>
+        <w:pStyle w:val="Prrafodelista"/>
         <w:numPr>
           <w:ilvl w:val="1"/>
           <w:numId w:val="3"/>
@@ -459,20 +419,12 @@
         <w:t>Molinillo de granos de café</w:t>
       </w:r>
       <w:r>
-        <w:t xml:space="preserve"> (</w:t>
-      </w:r>
-      <w:proofErr w:type="spellStart"/>
-      <w:r>
-        <w:t>bool</w:t>
-      </w:r>
-      <w:proofErr w:type="spellEnd"/>
-      <w:r>
-        <w:t>)</w:t>
-      </w:r>
-    </w:p>
-    <w:p>
-      <w:pPr>
-        <w:pStyle w:val="ListParagraph"/>
+        <w:t xml:space="preserve"> (bool)</w:t>
+      </w:r>
+    </w:p>
+    <w:p>
+      <w:pPr>
+        <w:pStyle w:val="Prrafodelista"/>
         <w:numPr>
           <w:ilvl w:val="1"/>
           <w:numId w:val="3"/>
@@ -482,20 +434,12 @@
         <w:t>Bomba de agua</w:t>
       </w:r>
       <w:r>
-        <w:t xml:space="preserve"> (</w:t>
-      </w:r>
-      <w:proofErr w:type="spellStart"/>
-      <w:r>
-        <w:t>bool</w:t>
-      </w:r>
-      <w:proofErr w:type="spellEnd"/>
-      <w:r>
-        <w:t>)</w:t>
-      </w:r>
-    </w:p>
-    <w:p>
-      <w:pPr>
-        <w:pStyle w:val="ListParagraph"/>
+        <w:t xml:space="preserve"> (bool)</w:t>
+      </w:r>
+    </w:p>
+    <w:p>
+      <w:pPr>
+        <w:pStyle w:val="Prrafodelista"/>
         <w:numPr>
           <w:ilvl w:val="1"/>
           <w:numId w:val="3"/>
@@ -505,20 +449,12 @@
         <w:t>Calentador de agua</w:t>
       </w:r>
       <w:r>
-        <w:t xml:space="preserve"> (</w:t>
-      </w:r>
-      <w:proofErr w:type="spellStart"/>
-      <w:r>
-        <w:t>bool</w:t>
-      </w:r>
-      <w:proofErr w:type="spellEnd"/>
-      <w:r>
-        <w:t>)</w:t>
-      </w:r>
-    </w:p>
-    <w:p>
-      <w:pPr>
-        <w:pStyle w:val="ListParagraph"/>
+        <w:t xml:space="preserve"> (bool)</w:t>
+      </w:r>
+    </w:p>
+    <w:p>
+      <w:pPr>
+        <w:pStyle w:val="Prrafodelista"/>
         <w:numPr>
           <w:ilvl w:val="1"/>
           <w:numId w:val="3"/>
@@ -530,13 +466,13 @@
     </w:p>
     <w:p>
       <w:pPr>
-        <w:pStyle w:val="ListParagraph"/>
+        <w:pStyle w:val="Prrafodelista"/>
         <w:ind w:left="1440"/>
       </w:pPr>
     </w:p>
     <w:p>
       <w:pPr>
-        <w:pStyle w:val="ListParagraph"/>
+        <w:pStyle w:val="Prrafodelista"/>
         <w:numPr>
           <w:ilvl w:val="0"/>
           <w:numId w:val="3"/>
@@ -563,27 +499,19 @@
     </w:p>
     <w:p>
       <w:pPr>
-        <w:pStyle w:val="ListParagraph"/>
+        <w:pStyle w:val="Prrafodelista"/>
         <w:numPr>
           <w:ilvl w:val="1"/>
           <w:numId w:val="3"/>
         </w:numPr>
       </w:pPr>
       <w:r>
-        <w:t>Mensaje a mostrar en la pantalla (</w:t>
-      </w:r>
-      <w:proofErr w:type="spellStart"/>
-      <w:r>
-        <w:t>string</w:t>
-      </w:r>
-      <w:proofErr w:type="spellEnd"/>
-      <w:r>
-        <w:t>).</w:t>
-      </w:r>
-    </w:p>
-    <w:p>
-      <w:pPr>
-        <w:pStyle w:val="ListParagraph"/>
+        <w:t>Mensaje a mostrar en la pantalla (string).</w:t>
+      </w:r>
+    </w:p>
+    <w:p>
+      <w:pPr>
+        <w:pStyle w:val="Prrafodelista"/>
         <w:numPr>
           <w:ilvl w:val="0"/>
           <w:numId w:val="3"/>
@@ -600,10 +528,17 @@
         </w:rPr>
         <w:t>Monedero</w:t>
       </w:r>
-    </w:p>
-    <w:p>
-      <w:pPr>
-        <w:pStyle w:val="ListParagraph"/>
+      <w:r>
+        <w:rPr>
+          <w:b/>
+          <w:bCs/>
+        </w:rPr>
+        <w:t xml:space="preserve"> (Controlador -&gt; Monedero)</w:t>
+      </w:r>
+    </w:p>
+    <w:p>
+      <w:pPr>
+        <w:pStyle w:val="Prrafodelista"/>
         <w:numPr>
           <w:ilvl w:val="1"/>
           <w:numId w:val="3"/>
@@ -615,22 +550,14 @@
     </w:p>
     <w:p>
       <w:pPr>
-        <w:pStyle w:val="ListParagraph"/>
+        <w:pStyle w:val="Prrafodelista"/>
         <w:numPr>
           <w:ilvl w:val="1"/>
           <w:numId w:val="3"/>
         </w:numPr>
       </w:pPr>
       <w:r>
-        <w:t>Orden de reembolso (</w:t>
-      </w:r>
-      <w:proofErr w:type="spellStart"/>
-      <w:r>
-        <w:t>bool</w:t>
-      </w:r>
-      <w:proofErr w:type="spellEnd"/>
-      <w:r>
-        <w:t>)</w:t>
+        <w:t>Orden de reembolso (bool)</w:t>
       </w:r>
     </w:p>
     <w:p/>
@@ -677,7 +604,7 @@
     </w:p>
     <w:p>
       <w:pPr>
-        <w:pStyle w:val="ListParagraph"/>
+        <w:pStyle w:val="Prrafodelista"/>
         <w:numPr>
           <w:ilvl w:val="0"/>
           <w:numId w:val="4"/>
@@ -689,7 +616,7 @@
     </w:p>
     <w:p>
       <w:pPr>
-        <w:pStyle w:val="ListParagraph"/>
+        <w:pStyle w:val="Prrafodelista"/>
         <w:numPr>
           <w:ilvl w:val="0"/>
           <w:numId w:val="4"/>
@@ -707,7 +634,7 @@
     </w:p>
     <w:p>
       <w:pPr>
-        <w:pStyle w:val="ListParagraph"/>
+        <w:pStyle w:val="Prrafodelista"/>
         <w:numPr>
           <w:ilvl w:val="0"/>
           <w:numId w:val="4"/>
@@ -719,7 +646,7 @@
     </w:p>
     <w:p>
       <w:pPr>
-        <w:pStyle w:val="ListParagraph"/>
+        <w:pStyle w:val="Prrafodelista"/>
         <w:numPr>
           <w:ilvl w:val="0"/>
           <w:numId w:val="4"/>
@@ -740,12 +667,7 @@
     </w:p>
     <w:p>
       <w:r>
-        <w:t>Pensar en si son procesos indepe</w:t>
-      </w:r>
-      <w:bookmarkStart w:id="0" w:name="_GoBack"/>
-      <w:bookmarkEnd w:id="0"/>
-      <w:r>
-        <w:t>ndiente</w:t>
+        <w:t>Pensar en si son procesos independiente</w:t>
       </w:r>
       <w:r>
         <w:t>s</w:t>
@@ -765,7 +687,7 @@
 </file>
 
 <file path=word/endnotes.xml><?xml version="1.0" encoding="utf-8"?>
-<w:endnotes xmlns:wpc="http://schemas.microsoft.com/office/word/2010/wordprocessingCanvas" xmlns:cx="http://schemas.microsoft.com/office/drawing/2014/chartex" xmlns:cx1="http://schemas.microsoft.com/office/drawing/2015/9/8/chartex" xmlns:mc="http://schemas.openxmlformats.org/markup-compatibility/2006" xmlns:o="urn:schemas-microsoft-com:office:office" xmlns:r="http://schemas.openxmlformats.org/officeDocument/2006/relationships" xmlns:m="http://schemas.openxmlformats.org/officeDocument/2006/math" xmlns:v="urn:schemas-microsoft-com:vml" xmlns:wp14="http://schemas.microsoft.com/office/word/2010/wordprocessingDrawing" xmlns:wp="http://schemas.openxmlformats.org/drawingml/2006/wordprocessingDrawing" xmlns:w10="urn:schemas-microsoft-com:office:word" xmlns:w="http://schemas.openxmlformats.org/wordprocessingml/2006/main" xmlns:w14="http://schemas.microsoft.com/office/word/2010/wordml" xmlns:w15="http://schemas.microsoft.com/office/word/2012/wordml" xmlns:w16se="http://schemas.microsoft.com/office/word/2015/wordml/symex" xmlns:wpg="http://schemas.microsoft.com/office/word/2010/wordprocessingGroup" xmlns:wpi="http://schemas.microsoft.com/office/word/2010/wordprocessingInk" xmlns:wne="http://schemas.microsoft.com/office/word/2006/wordml" xmlns:wps="http://schemas.microsoft.com/office/word/2010/wordprocessingShape" mc:Ignorable="w14 w15 w16se wp14">
+<w:endnotes xmlns:wpc="http://schemas.microsoft.com/office/word/2010/wordprocessingCanvas" xmlns:cx="http://schemas.microsoft.com/office/drawing/2014/chartex" xmlns:cx1="http://schemas.microsoft.com/office/drawing/2015/9/8/chartex" xmlns:cx2="http://schemas.microsoft.com/office/drawing/2015/10/21/chartex" xmlns:cx3="http://schemas.microsoft.com/office/drawing/2016/5/9/chartex" xmlns:cx4="http://schemas.microsoft.com/office/drawing/2016/5/10/chartex" xmlns:cx5="http://schemas.microsoft.com/office/drawing/2016/5/11/chartex" xmlns:cx6="http://schemas.microsoft.com/office/drawing/2016/5/12/chartex" xmlns:cx7="http://schemas.microsoft.com/office/drawing/2016/5/13/chartex" xmlns:cx8="http://schemas.microsoft.com/office/drawing/2016/5/14/chartex" xmlns:mc="http://schemas.openxmlformats.org/markup-compatibility/2006" xmlns:aink="http://schemas.microsoft.com/office/drawing/2016/ink" xmlns:am3d="http://schemas.microsoft.com/office/drawing/2017/model3d" xmlns:o="urn:schemas-microsoft-com:office:office" xmlns:r="http://schemas.openxmlformats.org/officeDocument/2006/relationships" xmlns:m="http://schemas.openxmlformats.org/officeDocument/2006/math" xmlns:v="urn:schemas-microsoft-com:vml" xmlns:wp14="http://schemas.microsoft.com/office/word/2010/wordprocessingDrawing" xmlns:wp="http://schemas.openxmlformats.org/drawingml/2006/wordprocessingDrawing" xmlns:w10="urn:schemas-microsoft-com:office:word" xmlns:w="http://schemas.openxmlformats.org/wordprocessingml/2006/main" xmlns:w14="http://schemas.microsoft.com/office/word/2010/wordml" xmlns:w15="http://schemas.microsoft.com/office/word/2012/wordml" xmlns:w16cex="http://schemas.microsoft.com/office/word/2018/wordml/cex" xmlns:w16cid="http://schemas.microsoft.com/office/word/2016/wordml/cid" xmlns:w16="http://schemas.microsoft.com/office/word/2018/wordml" xmlns:w16sdtdh="http://schemas.microsoft.com/office/word/2020/wordml/sdtdatahash" xmlns:w16se="http://schemas.microsoft.com/office/word/2015/wordml/symex" xmlns:wpg="http://schemas.microsoft.com/office/word/2010/wordprocessingGroup" xmlns:wpi="http://schemas.microsoft.com/office/word/2010/wordprocessingInk" xmlns:wne="http://schemas.microsoft.com/office/word/2006/wordml" xmlns:wps="http://schemas.microsoft.com/office/word/2010/wordprocessingShape" mc:Ignorable="w14 w15 w16se w16cid w16 w16cex w16sdtdh wp14">
   <w:endnote w:type="separator" w:id="-1">
     <w:p>
       <w:pPr>
@@ -790,7 +712,7 @@
 </file>
 
 <file path=word/footnotes.xml><?xml version="1.0" encoding="utf-8"?>
-<w:footnotes xmlns:wpc="http://schemas.microsoft.com/office/word/2010/wordprocessingCanvas" xmlns:cx="http://schemas.microsoft.com/office/drawing/2014/chartex" xmlns:cx1="http://schemas.microsoft.com/office/drawing/2015/9/8/chartex" xmlns:mc="http://schemas.openxmlformats.org/markup-compatibility/2006" xmlns:o="urn:schemas-microsoft-com:office:office" xmlns:r="http://schemas.openxmlformats.org/officeDocument/2006/relationships" xmlns:m="http://schemas.openxmlformats.org/officeDocument/2006/math" xmlns:v="urn:schemas-microsoft-com:vml" xmlns:wp14="http://schemas.microsoft.com/office/word/2010/wordprocessingDrawing" xmlns:wp="http://schemas.openxmlformats.org/drawingml/2006/wordprocessingDrawing" xmlns:w10="urn:schemas-microsoft-com:office:word" xmlns:w="http://schemas.openxmlformats.org/wordprocessingml/2006/main" xmlns:w14="http://schemas.microsoft.com/office/word/2010/wordml" xmlns:w15="http://schemas.microsoft.com/office/word/2012/wordml" xmlns:w16se="http://schemas.microsoft.com/office/word/2015/wordml/symex" xmlns:wpg="http://schemas.microsoft.com/office/word/2010/wordprocessingGroup" xmlns:wpi="http://schemas.microsoft.com/office/word/2010/wordprocessingInk" xmlns:wne="http://schemas.microsoft.com/office/word/2006/wordml" xmlns:wps="http://schemas.microsoft.com/office/word/2010/wordprocessingShape" mc:Ignorable="w14 w15 w16se wp14">
+<w:footnotes xmlns:wpc="http://schemas.microsoft.com/office/word/2010/wordprocessingCanvas" xmlns:cx="http://schemas.microsoft.com/office/drawing/2014/chartex" xmlns:cx1="http://schemas.microsoft.com/office/drawing/2015/9/8/chartex" xmlns:cx2="http://schemas.microsoft.com/office/drawing/2015/10/21/chartex" xmlns:cx3="http://schemas.microsoft.com/office/drawing/2016/5/9/chartex" xmlns:cx4="http://schemas.microsoft.com/office/drawing/2016/5/10/chartex" xmlns:cx5="http://schemas.microsoft.com/office/drawing/2016/5/11/chartex" xmlns:cx6="http://schemas.microsoft.com/office/drawing/2016/5/12/chartex" xmlns:cx7="http://schemas.microsoft.com/office/drawing/2016/5/13/chartex" xmlns:cx8="http://schemas.microsoft.com/office/drawing/2016/5/14/chartex" xmlns:mc="http://schemas.openxmlformats.org/markup-compatibility/2006" xmlns:aink="http://schemas.microsoft.com/office/drawing/2016/ink" xmlns:am3d="http://schemas.microsoft.com/office/drawing/2017/model3d" xmlns:o="urn:schemas-microsoft-com:office:office" xmlns:r="http://schemas.openxmlformats.org/officeDocument/2006/relationships" xmlns:m="http://schemas.openxmlformats.org/officeDocument/2006/math" xmlns:v="urn:schemas-microsoft-com:vml" xmlns:wp14="http://schemas.microsoft.com/office/word/2010/wordprocessingDrawing" xmlns:wp="http://schemas.openxmlformats.org/drawingml/2006/wordprocessingDrawing" xmlns:w10="urn:schemas-microsoft-com:office:word" xmlns:w="http://schemas.openxmlformats.org/wordprocessingml/2006/main" xmlns:w14="http://schemas.microsoft.com/office/word/2010/wordml" xmlns:w15="http://schemas.microsoft.com/office/word/2012/wordml" xmlns:w16cex="http://schemas.microsoft.com/office/word/2018/wordml/cex" xmlns:w16cid="http://schemas.microsoft.com/office/word/2016/wordml/cid" xmlns:w16="http://schemas.microsoft.com/office/word/2018/wordml" xmlns:w16sdtdh="http://schemas.microsoft.com/office/word/2020/wordml/sdtdatahash" xmlns:w16se="http://schemas.microsoft.com/office/word/2015/wordml/symex" xmlns:wpg="http://schemas.microsoft.com/office/word/2010/wordprocessingGroup" xmlns:wpi="http://schemas.microsoft.com/office/word/2010/wordprocessingInk" xmlns:wne="http://schemas.microsoft.com/office/word/2006/wordml" xmlns:wps="http://schemas.microsoft.com/office/word/2010/wordprocessingShape" mc:Ignorable="w14 w15 w16se w16cid w16 w16cex w16sdtdh wp14">
   <w:footnote w:type="separator" w:id="-1">
     <w:p>
       <w:pPr>
@@ -815,7 +737,7 @@
 </file>
 
 <file path=word/numbering.xml><?xml version="1.0" encoding="utf-8"?>
-<w:numbering xmlns:wpc="http://schemas.microsoft.com/office/word/2010/wordprocessingCanvas" xmlns:cx="http://schemas.microsoft.com/office/drawing/2014/chartex" xmlns:cx1="http://schemas.microsoft.com/office/drawing/2015/9/8/chartex" xmlns:mc="http://schemas.openxmlformats.org/markup-compatibility/2006" xmlns:o="urn:schemas-microsoft-com:office:office" xmlns:r="http://schemas.openxmlformats.org/officeDocument/2006/relationships" xmlns:m="http://schemas.openxmlformats.org/officeDocument/2006/math" xmlns:v="urn:schemas-microsoft-com:vml" xmlns:wp14="http://schemas.microsoft.com/office/word/2010/wordprocessingDrawing" xmlns:wp="http://schemas.openxmlformats.org/drawingml/2006/wordprocessingDrawing" xmlns:w10="urn:schemas-microsoft-com:office:word" xmlns:w="http://schemas.openxmlformats.org/wordprocessingml/2006/main" xmlns:w14="http://schemas.microsoft.com/office/word/2010/wordml" xmlns:w15="http://schemas.microsoft.com/office/word/2012/wordml" xmlns:w16se="http://schemas.microsoft.com/office/word/2015/wordml/symex" xmlns:wpg="http://schemas.microsoft.com/office/word/2010/wordprocessingGroup" xmlns:wpi="http://schemas.microsoft.com/office/word/2010/wordprocessingInk" xmlns:wne="http://schemas.microsoft.com/office/word/2006/wordml" xmlns:wps="http://schemas.microsoft.com/office/word/2010/wordprocessingShape" mc:Ignorable="w14 w15 w16se wp14">
+<w:numbering xmlns:wpc="http://schemas.microsoft.com/office/word/2010/wordprocessingCanvas" xmlns:cx="http://schemas.microsoft.com/office/drawing/2014/chartex" xmlns:cx1="http://schemas.microsoft.com/office/drawing/2015/9/8/chartex" xmlns:cx2="http://schemas.microsoft.com/office/drawing/2015/10/21/chartex" xmlns:cx3="http://schemas.microsoft.com/office/drawing/2016/5/9/chartex" xmlns:cx4="http://schemas.microsoft.com/office/drawing/2016/5/10/chartex" xmlns:cx5="http://schemas.microsoft.com/office/drawing/2016/5/11/chartex" xmlns:cx6="http://schemas.microsoft.com/office/drawing/2016/5/12/chartex" xmlns:cx7="http://schemas.microsoft.com/office/drawing/2016/5/13/chartex" xmlns:cx8="http://schemas.microsoft.com/office/drawing/2016/5/14/chartex" xmlns:mc="http://schemas.openxmlformats.org/markup-compatibility/2006" xmlns:aink="http://schemas.microsoft.com/office/drawing/2016/ink" xmlns:am3d="http://schemas.microsoft.com/office/drawing/2017/model3d" xmlns:o="urn:schemas-microsoft-com:office:office" xmlns:r="http://schemas.openxmlformats.org/officeDocument/2006/relationships" xmlns:m="http://schemas.openxmlformats.org/officeDocument/2006/math" xmlns:v="urn:schemas-microsoft-com:vml" xmlns:wp14="http://schemas.microsoft.com/office/word/2010/wordprocessingDrawing" xmlns:wp="http://schemas.openxmlformats.org/drawingml/2006/wordprocessingDrawing" xmlns:w10="urn:schemas-microsoft-com:office:word" xmlns:w="http://schemas.openxmlformats.org/wordprocessingml/2006/main" xmlns:w14="http://schemas.microsoft.com/office/word/2010/wordml" xmlns:w15="http://schemas.microsoft.com/office/word/2012/wordml" xmlns:w16cex="http://schemas.microsoft.com/office/word/2018/wordml/cex" xmlns:w16cid="http://schemas.microsoft.com/office/word/2016/wordml/cid" xmlns:w16="http://schemas.microsoft.com/office/word/2018/wordml" xmlns:w16sdtdh="http://schemas.microsoft.com/office/word/2020/wordml/sdtdatahash" xmlns:w16se="http://schemas.microsoft.com/office/word/2015/wordml/symex" xmlns:wpg="http://schemas.microsoft.com/office/word/2010/wordprocessingGroup" xmlns:wpi="http://schemas.microsoft.com/office/word/2010/wordprocessingInk" xmlns:wne="http://schemas.microsoft.com/office/word/2006/wordml" xmlns:wps="http://schemas.microsoft.com/office/word/2010/wordprocessingShape" mc:Ignorable="w14 w15 w16se w16cid w16 w16cex w16sdtdh wp14">
   <w:abstractNum w:abstractNumId="0" w15:restartNumberingAfterBreak="0">
     <w:nsid w:val="35246B41"/>
     <w:multiLevelType w:val="hybridMultilevel"/>
@@ -1283,7 +1205,7 @@
 </file>
 
 <file path=word/styles.xml><?xml version="1.0" encoding="utf-8"?>
-<w:styles xmlns:mc="http://schemas.openxmlformats.org/markup-compatibility/2006" xmlns:r="http://schemas.openxmlformats.org/officeDocument/2006/relationships" xmlns:w="http://schemas.openxmlformats.org/wordprocessingml/2006/main" xmlns:w14="http://schemas.microsoft.com/office/word/2010/wordml" xmlns:w15="http://schemas.microsoft.com/office/word/2012/wordml" xmlns:w16se="http://schemas.microsoft.com/office/word/2015/wordml/symex" mc:Ignorable="w14 w15 w16se">
+<w:styles xmlns:mc="http://schemas.openxmlformats.org/markup-compatibility/2006" xmlns:r="http://schemas.openxmlformats.org/officeDocument/2006/relationships" xmlns:w="http://schemas.openxmlformats.org/wordprocessingml/2006/main" xmlns:w14="http://schemas.microsoft.com/office/word/2010/wordml" xmlns:w15="http://schemas.microsoft.com/office/word/2012/wordml" xmlns:w16cex="http://schemas.microsoft.com/office/word/2018/wordml/cex" xmlns:w16cid="http://schemas.microsoft.com/office/word/2016/wordml/cid" xmlns:w16="http://schemas.microsoft.com/office/word/2018/wordml" xmlns:w16sdtdh="http://schemas.microsoft.com/office/word/2020/wordml/sdtdatahash" xmlns:w16se="http://schemas.microsoft.com/office/word/2015/wordml/symex" mc:Ignorable="w14 w15 w16se w16cid w16 w16cex w16sdtdh">
   <w:docDefaults>
     <w:rPrDefault>
       <w:rPr>
@@ -1299,7 +1221,7 @@
       </w:pPr>
     </w:pPrDefault>
   </w:docDefaults>
-  <w:latentStyles w:defLockedState="0" w:defUIPriority="99" w:defSemiHidden="0" w:defUnhideWhenUsed="0" w:defQFormat="0" w:count="371">
+  <w:latentStyles w:defLockedState="0" w:defUIPriority="99" w:defSemiHidden="0" w:defUnhideWhenUsed="0" w:defQFormat="0" w:count="376">
     <w:lsdException w:name="Normal" w:uiPriority="0" w:qFormat="1"/>
     <w:lsdException w:name="heading 1" w:uiPriority="9" w:qFormat="1"/>
     <w:lsdException w:name="heading 2" w:semiHidden="1" w:uiPriority="9" w:unhideWhenUsed="1" w:qFormat="1"/>
@@ -1405,7 +1327,6 @@
     <w:lsdException w:name="HTML Sample" w:semiHidden="1" w:unhideWhenUsed="1"/>
     <w:lsdException w:name="HTML Typewriter" w:semiHidden="1" w:unhideWhenUsed="1"/>
     <w:lsdException w:name="HTML Variable" w:semiHidden="1" w:unhideWhenUsed="1"/>
-    <w:lsdException w:name="Normal Table" w:semiHidden="1" w:unhideWhenUsed="1"/>
     <w:lsdException w:name="annotation subject" w:semiHidden="1" w:unhideWhenUsed="1"/>
     <w:lsdException w:name="No List" w:semiHidden="1" w:unhideWhenUsed="1"/>
     <w:lsdException w:name="Outline List 1" w:semiHidden="1" w:unhideWhenUsed="1"/>
@@ -1448,11 +1369,8 @@
     <w:lsdException w:name="Table Contemporary" w:semiHidden="1" w:unhideWhenUsed="1"/>
     <w:lsdException w:name="Table Elegant" w:semiHidden="1" w:unhideWhenUsed="1"/>
     <w:lsdException w:name="Table Professional" w:semiHidden="1" w:unhideWhenUsed="1"/>
-    <w:lsdException w:name="Table Subtle 1" w:semiHidden="1" w:unhideWhenUsed="1"/>
     <w:lsdException w:name="Table Subtle 2" w:semiHidden="1" w:unhideWhenUsed="1"/>
     <w:lsdException w:name="Table Web 1" w:semiHidden="1" w:unhideWhenUsed="1"/>
-    <w:lsdException w:name="Table Web 2" w:semiHidden="1" w:unhideWhenUsed="1"/>
-    <w:lsdException w:name="Table Web 3" w:semiHidden="1" w:unhideWhenUsed="1"/>
     <w:lsdException w:name="Balloon Text" w:semiHidden="1" w:unhideWhenUsed="1"/>
     <w:lsdException w:name="Table Grid" w:uiPriority="39"/>
     <w:lsdException w:name="Table Theme" w:semiHidden="1" w:unhideWhenUsed="1"/>
@@ -1671,18 +1589,23 @@
     <w:lsdException w:name="List Table 5 Dark Accent 6" w:uiPriority="50"/>
     <w:lsdException w:name="List Table 6 Colorful Accent 6" w:uiPriority="51"/>
     <w:lsdException w:name="List Table 7 Colorful Accent 6" w:uiPriority="52"/>
+    <w:lsdException w:name="Mention" w:semiHidden="1" w:unhideWhenUsed="1"/>
+    <w:lsdException w:name="Smart Hyperlink" w:semiHidden="1" w:unhideWhenUsed="1"/>
+    <w:lsdException w:name="Hashtag" w:semiHidden="1" w:unhideWhenUsed="1"/>
+    <w:lsdException w:name="Unresolved Mention" w:semiHidden="1" w:unhideWhenUsed="1"/>
+    <w:lsdException w:name="Smart Link" w:semiHidden="1" w:unhideWhenUsed="1"/>
   </w:latentStyles>
   <w:style w:type="paragraph" w:default="1" w:styleId="Normal">
     <w:name w:val="Normal"/>
     <w:qFormat/>
   </w:style>
-  <w:style w:type="character" w:default="1" w:styleId="DefaultParagraphFont">
+  <w:style w:type="character" w:default="1" w:styleId="Fuentedeprrafopredeter">
     <w:name w:val="Default Paragraph Font"/>
     <w:uiPriority w:val="1"/>
     <w:semiHidden/>
     <w:unhideWhenUsed/>
   </w:style>
-  <w:style w:type="table" w:default="1" w:styleId="TableNormal">
+  <w:style w:type="table" w:default="1" w:styleId="Tablanormal">
     <w:name w:val="Normal Table"/>
     <w:uiPriority w:val="99"/>
     <w:semiHidden/>
@@ -1697,13 +1620,13 @@
       </w:tblCellMar>
     </w:tblPr>
   </w:style>
-  <w:style w:type="numbering" w:default="1" w:styleId="NoList">
+  <w:style w:type="numbering" w:default="1" w:styleId="Sinlista">
     <w:name w:val="No List"/>
     <w:uiPriority w:val="99"/>
     <w:semiHidden/>
     <w:unhideWhenUsed/>
   </w:style>
-  <w:style w:type="paragraph" w:styleId="ListParagraph">
+  <w:style w:type="paragraph" w:styleId="Prrafodelista">
     <w:name w:val="List Paragraph"/>
     <w:basedOn w:val="Normal"/>
     <w:uiPriority w:val="34"/>
@@ -1714,10 +1637,10 @@
       <w:contextualSpacing/>
     </w:pPr>
   </w:style>
-  <w:style w:type="paragraph" w:styleId="Header">
+  <w:style w:type="paragraph" w:styleId="Encabezado">
     <w:name w:val="header"/>
     <w:basedOn w:val="Normal"/>
-    <w:link w:val="HeaderChar"/>
+    <w:link w:val="EncabezadoCar"/>
     <w:uiPriority w:val="99"/>
     <w:unhideWhenUsed/>
     <w:rsid w:val="004D41D1"/>
@@ -1729,17 +1652,17 @@
       <w:spacing w:after="0" w:line="240" w:lineRule="auto"/>
     </w:pPr>
   </w:style>
-  <w:style w:type="character" w:customStyle="1" w:styleId="HeaderChar">
-    <w:name w:val="Header Char"/>
-    <w:basedOn w:val="DefaultParagraphFont"/>
-    <w:link w:val="Header"/>
+  <w:style w:type="character" w:customStyle="1" w:styleId="EncabezadoCar">
+    <w:name w:val="Encabezado Car"/>
+    <w:basedOn w:val="Fuentedeprrafopredeter"/>
+    <w:link w:val="Encabezado"/>
     <w:uiPriority w:val="99"/>
     <w:rsid w:val="004D41D1"/>
   </w:style>
-  <w:style w:type="paragraph" w:styleId="Footer">
+  <w:style w:type="paragraph" w:styleId="Piedepgina">
     <w:name w:val="footer"/>
     <w:basedOn w:val="Normal"/>
-    <w:link w:val="FooterChar"/>
+    <w:link w:val="PiedepginaCar"/>
     <w:uiPriority w:val="99"/>
     <w:unhideWhenUsed/>
     <w:rsid w:val="004D41D1"/>
@@ -1751,10 +1674,10 @@
       <w:spacing w:after="0" w:line="240" w:lineRule="auto"/>
     </w:pPr>
   </w:style>
-  <w:style w:type="character" w:customStyle="1" w:styleId="FooterChar">
-    <w:name w:val="Footer Char"/>
-    <w:basedOn w:val="DefaultParagraphFont"/>
-    <w:link w:val="Footer"/>
+  <w:style w:type="character" w:customStyle="1" w:styleId="PiedepginaCar">
+    <w:name w:val="Pie de página Car"/>
+    <w:basedOn w:val="Fuentedeprrafopredeter"/>
+    <w:link w:val="Piedepgina"/>
     <w:uiPriority w:val="99"/>
     <w:rsid w:val="004D41D1"/>
   </w:style>

</xml_diff>